<commit_message>
note về class ConnectDB
</commit_message>
<xml_diff>
--- a/Note-group.docx
+++ b/Note-group.docx
@@ -11,7 +11,7 @@
       <w:pPr>
         <w:ind w:firstLine="720"/>
       </w:pPr>
-      <w:hyperlink r:id="rId5" w:history="1">
+      <w:hyperlink r:id="rId5" w:anchor="gid=0" w:history="1">
         <w:r>
           <w:rPr>
             <w:rStyle w:val="Hyperlink"/>
@@ -43,10 +43,7 @@
         </w:r>
       </w:hyperlink>
     </w:p>
-    <w:p>
-      <w:bookmarkStart w:id="0" w:name="_GoBack"/>
-      <w:bookmarkEnd w:id="0"/>
-    </w:p>
+    <w:p/>
     <w:p>
       <w:pPr>
         <w:pStyle w:val="Heading1"/>
@@ -173,6 +170,9 @@
       <w:r>
         <w:t>Hằng số viết in</w:t>
       </w:r>
+      <w:r>
+        <w:t xml:space="preserve"> hoa</w:t>
+      </w:r>
     </w:p>
     <w:p>
       <w:r>
@@ -182,6 +182,45 @@
     <w:p>
       <w:r>
         <w:t>Phương thức: viết thường chữ đầu các chữ sau viết hoa chữ cái đầu vd: getValue</w:t>
+      </w:r>
+    </w:p>
+    <w:p>
+      <w:pPr>
+        <w:pStyle w:val="Heading2"/>
+      </w:pPr>
+      <w:r>
+        <w:t>Class ConnectionDB</w:t>
+      </w:r>
+      <w:bookmarkStart w:id="0" w:name="_GoBack"/>
+      <w:bookmarkEnd w:id="0"/>
+    </w:p>
+    <w:p>
+      <w:r>
+        <w:t xml:space="preserve">import nhom4.dao để dùng class </w:t>
+      </w:r>
+      <w:r>
+        <w:t>ConnectionDB</w:t>
+      </w:r>
+    </w:p>
+    <w:p>
+      <w:r>
+        <w:t>2 phương thức đều là static -&gt; gọi phương thức mà không cần toán tử new</w:t>
+      </w:r>
+    </w:p>
+    <w:p>
+      <w:r>
+        <w:t>ConnectionDB</w:t>
+      </w:r>
+      <w:r>
+        <w:t>.getConnection</w:t>
+      </w:r>
+    </w:p>
+    <w:p>
+      <w:r>
+        <w:t>ConnectionDB</w:t>
+      </w:r>
+      <w:r>
+        <w:t>.printSQLException</w:t>
       </w:r>
     </w:p>
     <w:p/>

</xml_diff>